<commit_message>
Requirement Process.vsdx, Requirement Plan, Requirement Process
Requirement Process.vsdx, Requirement Plan, Requirement Process
</commit_message>
<xml_diff>
--- a/Private/Nhuan/2. Requirement Management/ECB_RE_Requirement Plan_Ver1.0.docx
+++ b/Private/Nhuan/2. Requirement Management/ECB_RE_Requirement Plan_Ver1.0.docx
@@ -362,7 +362,6 @@
           <w:szCs w:val="24"/>
         </w:rPr>
       </w:pPr>
-      <w:proofErr w:type="spellStart"/>
       <w:r>
         <w:rPr>
           <w:rFonts w:cstheme="minorHAnsi"/>
@@ -371,18 +370,7 @@
           <w:sz w:val="24"/>
           <w:szCs w:val="24"/>
         </w:rPr>
-        <w:t>Nhuan</w:t>
-      </w:r>
-      <w:proofErr w:type="spellEnd"/>
-      <w:r>
-        <w:rPr>
-          <w:rFonts w:cstheme="minorHAnsi"/>
-          <w:b/>
-          <w:color w:val="000000" w:themeColor="text1"/>
-          <w:sz w:val="24"/>
-          <w:szCs w:val="24"/>
-        </w:rPr>
-        <w:t xml:space="preserve"> Tran</w:t>
+        <w:t>Nhuan Tran</w:t>
       </w:r>
     </w:p>
     <w:p>
@@ -853,21 +841,12 @@
                 <w:color w:val="000000"/>
               </w:rPr>
             </w:pPr>
-            <w:proofErr w:type="spellStart"/>
             <w:r>
               <w:rPr>
                 <w:rFonts w:asciiTheme="minorHAnsi" w:hAnsiTheme="minorHAnsi" w:cstheme="minorHAnsi"/>
                 <w:color w:val="000000"/>
               </w:rPr>
-              <w:t>Nhuan</w:t>
-            </w:r>
-            <w:proofErr w:type="spellEnd"/>
-            <w:r>
-              <w:rPr>
-                <w:rFonts w:asciiTheme="minorHAnsi" w:hAnsiTheme="minorHAnsi" w:cstheme="minorHAnsi"/>
-                <w:color w:val="000000"/>
-              </w:rPr>
-              <w:t xml:space="preserve"> </w:t>
+              <w:t xml:space="preserve">Nhuan </w:t>
             </w:r>
             <w:r>
               <w:rPr>
@@ -2074,8 +2053,6 @@
         <w:lastRenderedPageBreak/>
         <w:t>List of Figure</w:t>
       </w:r>
-      <w:bookmarkStart w:id="0" w:name="_GoBack"/>
-      <w:bookmarkEnd w:id="0"/>
     </w:p>
     <w:p>
       <w:pPr>
@@ -2624,8 +2601,8 @@
           <w:szCs w:val="28"/>
         </w:rPr>
       </w:pPr>
-      <w:bookmarkStart w:id="1" w:name="_Toc452985082"/>
-      <w:bookmarkStart w:id="2" w:name="_Toc453139555"/>
+      <w:bookmarkStart w:id="0" w:name="_Toc452985082"/>
+      <w:bookmarkStart w:id="1" w:name="_Toc453139555"/>
     </w:p>
     <w:p>
       <w:pPr>
@@ -2832,11 +2809,11 @@
           <w:sz w:val="32"/>
         </w:rPr>
       </w:pPr>
-      <w:bookmarkStart w:id="3" w:name="_Toc452985301"/>
-      <w:bookmarkStart w:id="4" w:name="_Toc453593364"/>
-      <w:bookmarkStart w:id="5" w:name="_Toc482624803"/>
+      <w:bookmarkStart w:id="2" w:name="_Toc452985301"/>
+      <w:bookmarkStart w:id="3" w:name="_Toc453593364"/>
+      <w:bookmarkStart w:id="4" w:name="_Toc482624803"/>
+      <w:bookmarkEnd w:id="0"/>
       <w:bookmarkEnd w:id="1"/>
-      <w:bookmarkEnd w:id="2"/>
       <w:r>
         <w:rPr>
           <w:rFonts w:cstheme="minorHAnsi"/>
@@ -2846,9 +2823,9 @@
         </w:rPr>
         <w:t>Introduction</w:t>
       </w:r>
+      <w:bookmarkEnd w:id="2"/>
       <w:bookmarkEnd w:id="3"/>
       <w:bookmarkEnd w:id="4"/>
-      <w:bookmarkEnd w:id="5"/>
     </w:p>
     <w:p>
       <w:pPr>
@@ -2867,7 +2844,25 @@
           <w:sz w:val="24"/>
           <w:szCs w:val="24"/>
         </w:rPr>
-        <w:t xml:space="preserve">This document provide overview and clearly about plan for Requirement. Detail plan for requirement management. Detail about roles and responsibility of each member in each process of Faculty Information System. Support to manage schedule, role, responsibility, activity in process requirement Faculty Information System. Not only that but it also show those Milestone of document and Baseline of Customer for phase. </w:t>
+        <w:t>The document is intended to serve as a standard for team members in the execution of the change management process. It outlines the objectives of the Requirement Plan, it help team member understand clearly, unambiguous and catch those document output after each phase</w:t>
+      </w:r>
+      <w:r>
+        <w:rPr>
+          <w:rFonts w:cstheme="minorHAnsi"/>
+          <w:color w:val="000000" w:themeColor="text1"/>
+          <w:sz w:val="24"/>
+          <w:szCs w:val="24"/>
+        </w:rPr>
+        <w:t>, from that to start next phase</w:t>
+      </w:r>
+      <w:r>
+        <w:rPr>
+          <w:rFonts w:cstheme="minorHAnsi"/>
+          <w:color w:val="000000" w:themeColor="text1"/>
+          <w:sz w:val="24"/>
+          <w:szCs w:val="24"/>
+        </w:rPr>
+        <w:t xml:space="preserve">. </w:t>
       </w:r>
     </w:p>
     <w:p>
@@ -2886,8 +2881,8 @@
           <w:szCs w:val="32"/>
         </w:rPr>
       </w:pPr>
-      <w:bookmarkStart w:id="6" w:name="_Toc453593365"/>
-      <w:bookmarkStart w:id="7" w:name="_Toc482624804"/>
+      <w:bookmarkStart w:id="5" w:name="_Toc453593365"/>
+      <w:bookmarkStart w:id="6" w:name="_Toc482624804"/>
       <w:r>
         <w:rPr>
           <w:rFonts w:cstheme="minorHAnsi"/>
@@ -2898,8 +2893,8 @@
         </w:rPr>
         <w:t>Project overview</w:t>
       </w:r>
+      <w:bookmarkEnd w:id="5"/>
       <w:bookmarkEnd w:id="6"/>
-      <w:bookmarkEnd w:id="7"/>
     </w:p>
     <w:p>
       <w:pPr>
@@ -2971,8 +2966,8 @@
           <w:shd w:val="clear" w:color="auto" w:fill="FEFEFE"/>
         </w:rPr>
       </w:pPr>
-      <w:bookmarkStart w:id="8" w:name="_Toc453593366"/>
-      <w:bookmarkStart w:id="9" w:name="_Toc482624805"/>
+      <w:bookmarkStart w:id="7" w:name="_Toc453593366"/>
+      <w:bookmarkStart w:id="8" w:name="_Toc482624805"/>
       <w:r>
         <w:rPr>
           <w:rFonts w:cstheme="minorHAnsi"/>
@@ -2984,11 +2979,11 @@
         </w:rPr>
         <w:t>Process</w:t>
       </w:r>
+      <w:bookmarkEnd w:id="7"/>
       <w:bookmarkEnd w:id="8"/>
-      <w:bookmarkEnd w:id="9"/>
-    </w:p>
-    <w:bookmarkStart w:id="10" w:name="_Toc452985302"/>
-    <w:bookmarkStart w:id="11" w:name="_Toc453593367"/>
+    </w:p>
+    <w:bookmarkStart w:id="9" w:name="_Toc452985302"/>
+    <w:bookmarkStart w:id="10" w:name="_Toc453593367"/>
     <w:p>
       <w:pPr>
         <w:pStyle w:val="ListParagraph"/>
@@ -3029,7 +3024,7 @@
           <v:shape id="_x0000_i1025" type="#_x0000_t75" style="width:451.5pt;height:500.25pt" o:ole="">
             <v:imagedata r:id="rId9" o:title=""/>
           </v:shape>
-          <o:OLEObject Type="Embed" ProgID="Visio.Drawing.15" ShapeID="_x0000_i1025" DrawAspect="Content" ObjectID="_1556369342" r:id="rId10"/>
+          <o:OLEObject Type="Embed" ProgID="Visio.Drawing.15" ShapeID="_x0000_i1025" DrawAspect="Content" ObjectID="_1556442439" r:id="rId10"/>
         </w:object>
       </w:r>
     </w:p>
@@ -3045,8 +3040,8 @@
           <w:szCs w:val="24"/>
         </w:rPr>
       </w:pPr>
-      <w:bookmarkStart w:id="12" w:name="_Toc453673659"/>
-      <w:bookmarkStart w:id="13" w:name="_Toc482627295"/>
+      <w:bookmarkStart w:id="11" w:name="_Toc453673659"/>
+      <w:bookmarkStart w:id="12" w:name="_Toc482627295"/>
       <w:r>
         <w:rPr>
           <w:rFonts w:asciiTheme="minorHAnsi" w:hAnsiTheme="minorHAnsi" w:cstheme="minorHAnsi"/>
@@ -3118,8 +3113,8 @@
         </w:rPr>
         <w:t>. Requirement Process</w:t>
       </w:r>
+      <w:bookmarkEnd w:id="11"/>
       <w:bookmarkEnd w:id="12"/>
-      <w:bookmarkEnd w:id="13"/>
     </w:p>
     <w:p>
       <w:pPr>
@@ -3136,7 +3131,7 @@
           <w:sz w:val="28"/>
         </w:rPr>
       </w:pPr>
-      <w:bookmarkStart w:id="14" w:name="_Toc482624806"/>
+      <w:bookmarkStart w:id="13" w:name="_Toc482624806"/>
       <w:r>
         <w:rPr>
           <w:rFonts w:cstheme="minorHAnsi"/>
@@ -3146,9 +3141,9 @@
         </w:rPr>
         <w:t>Roles and responsibilities</w:t>
       </w:r>
+      <w:bookmarkEnd w:id="9"/>
       <w:bookmarkEnd w:id="10"/>
-      <w:bookmarkEnd w:id="11"/>
-      <w:bookmarkEnd w:id="14"/>
+      <w:bookmarkEnd w:id="13"/>
     </w:p>
     <w:tbl>
       <w:tblPr>
@@ -3302,23 +3297,13 @@
                 <w:szCs w:val="24"/>
               </w:rPr>
             </w:pPr>
-            <w:proofErr w:type="spellStart"/>
             <w:r>
               <w:rPr>
                 <w:rFonts w:cstheme="minorHAnsi"/>
                 <w:sz w:val="24"/>
                 <w:szCs w:val="24"/>
               </w:rPr>
-              <w:t>Nhuan</w:t>
-            </w:r>
-            <w:proofErr w:type="spellEnd"/>
-            <w:r>
-              <w:rPr>
-                <w:rFonts w:cstheme="minorHAnsi"/>
-                <w:sz w:val="24"/>
-                <w:szCs w:val="24"/>
-              </w:rPr>
-              <w:t xml:space="preserve"> Tran</w:t>
+              <w:t>Nhuan Tran</w:t>
             </w:r>
           </w:p>
         </w:tc>
@@ -3639,25 +3624,25 @@
                 <w:sz w:val="24"/>
                 <w:szCs w:val="24"/>
               </w:rPr>
-              <w:t xml:space="preserve">Customer: </w:t>
-            </w:r>
-            <w:proofErr w:type="spellStart"/>
+              <w:t>Customer: Mr.</w:t>
+            </w:r>
             <w:r>
               <w:rPr>
                 <w:rFonts w:cstheme="minorHAnsi"/>
                 <w:sz w:val="24"/>
                 <w:szCs w:val="24"/>
               </w:rPr>
-              <w:t>Mr.Phung</w:t>
-            </w:r>
-            <w:proofErr w:type="spellEnd"/>
+              <w:t>Phu</w:t>
+            </w:r>
+            <w:bookmarkStart w:id="14" w:name="_GoBack"/>
+            <w:bookmarkEnd w:id="14"/>
             <w:r>
               <w:rPr>
                 <w:rFonts w:cstheme="minorHAnsi"/>
                 <w:sz w:val="24"/>
                 <w:szCs w:val="24"/>
               </w:rPr>
-              <w:t xml:space="preserve"> Bui</w:t>
+              <w:t>ng Bui</w:t>
             </w:r>
           </w:p>
           <w:p>
@@ -3750,8 +3735,8 @@
       </w:pPr>
       <w:bookmarkStart w:id="15" w:name="_Toc452986401"/>
       <w:bookmarkStart w:id="16" w:name="_Toc453143510"/>
-      <w:bookmarkStart w:id="17" w:name="_Toc452985303"/>
-      <w:bookmarkStart w:id="18" w:name="_Toc482627349"/>
+      <w:bookmarkStart w:id="17" w:name="_Toc482627349"/>
+      <w:bookmarkStart w:id="18" w:name="_Toc452985303"/>
       <w:r>
         <w:rPr>
           <w:rFonts w:asciiTheme="minorHAnsi" w:hAnsiTheme="minorHAnsi" w:cstheme="minorHAnsi"/>
@@ -3825,7 +3810,7 @@
       </w:r>
       <w:bookmarkEnd w:id="15"/>
       <w:bookmarkEnd w:id="16"/>
-      <w:bookmarkEnd w:id="18"/>
+      <w:bookmarkEnd w:id="17"/>
     </w:p>
     <w:p>
       <w:pPr>
@@ -3853,7 +3838,7 @@
         </w:rPr>
         <w:t>Milestone</w:t>
       </w:r>
-      <w:bookmarkEnd w:id="17"/>
+      <w:bookmarkEnd w:id="18"/>
       <w:bookmarkEnd w:id="19"/>
       <w:bookmarkEnd w:id="20"/>
     </w:p>
@@ -4126,8 +4111,8 @@
       </w:pPr>
       <w:bookmarkStart w:id="21" w:name="_Toc452986402"/>
       <w:bookmarkStart w:id="22" w:name="_Toc453143511"/>
-      <w:bookmarkStart w:id="23" w:name="_Toc452985304"/>
-      <w:bookmarkStart w:id="24" w:name="_Toc482627350"/>
+      <w:bookmarkStart w:id="23" w:name="_Toc482627350"/>
+      <w:bookmarkStart w:id="24" w:name="_Toc452985304"/>
       <w:r>
         <w:rPr>
           <w:rFonts w:asciiTheme="minorHAnsi" w:hAnsiTheme="minorHAnsi" w:cstheme="minorHAnsi"/>
@@ -4201,7 +4186,7 @@
       </w:r>
       <w:bookmarkEnd w:id="21"/>
       <w:bookmarkEnd w:id="22"/>
-      <w:bookmarkEnd w:id="24"/>
+      <w:bookmarkEnd w:id="23"/>
     </w:p>
     <w:p>
       <w:pPr>
@@ -4264,7 +4249,7 @@
         </w:rPr>
         <w:t>Schedule</w:t>
       </w:r>
-      <w:bookmarkEnd w:id="23"/>
+      <w:bookmarkEnd w:id="24"/>
       <w:bookmarkEnd w:id="25"/>
       <w:bookmarkEnd w:id="26"/>
     </w:p>
@@ -4346,18 +4331,8 @@
           <w:sz w:val="24"/>
           <w:szCs w:val="24"/>
         </w:rPr>
-        <w:t xml:space="preserve">Document of K15, K18 </w:t>
+        <w:t>Document of K15, K18 Capst</w:t>
       </w:r>
-      <w:proofErr w:type="spellStart"/>
-      <w:r>
-        <w:rPr>
-          <w:rFonts w:cstheme="minorHAnsi"/>
-          <w:sz w:val="24"/>
-          <w:szCs w:val="24"/>
-        </w:rPr>
-        <w:t>Capst</w:t>
-      </w:r>
-      <w:proofErr w:type="spellEnd"/>
     </w:p>
     <w:sectPr>
       <w:headerReference w:type="default" r:id="rId11"/>
@@ -4722,7 +4697,7 @@
             </wp:anchor>
           </w:drawing>
         </mc:Choice>
-        <mc:Fallback xmlns:cx="http://schemas.microsoft.com/office/drawing/2014/chartex" xmlns:cx1="http://schemas.microsoft.com/office/drawing/2015/9/8/chartex" xmlns:w16se="http://schemas.microsoft.com/office/word/2015/wordml/symex" xmlns:mv="urn:schemas-microsoft-com:mac:vml" xmlns:mo="http://schemas.microsoft.com/office/mac/office/2008/main">
+        <mc:Fallback xmlns:mo="http://schemas.microsoft.com/office/mac/office/2008/main" xmlns:mv="urn:schemas-microsoft-com:mac:vml" xmlns:w16se="http://schemas.microsoft.com/office/word/2015/wordml/symex" xmlns:cx1="http://schemas.microsoft.com/office/drawing/2015/9/8/chartex" xmlns:cx="http://schemas.microsoft.com/office/drawing/2014/chartex">
           <w:pict>
             <v:line w14:anchorId="64FC7809" id="Straight Connector 12" o:spid="_x0000_s1026" style="position:absolute;flip:y;z-index:251663360;visibility:visible;mso-wrap-style:square;mso-wrap-distance-left:9pt;mso-wrap-distance-top:0;mso-wrap-distance-right:9pt;mso-wrap-distance-bottom:0;mso-position-horizontal:absolute;mso-position-horizontal-relative:text;mso-position-vertical:absolute;mso-position-vertical-relative:text" from="-30.75pt,23.8pt" to="509.25pt,24.55pt" o:gfxdata="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" strokecolor="#2381be"/>
           </w:pict>
@@ -4788,7 +4763,6 @@
         <w:szCs w:val="28"/>
       </w:rPr>
     </w:pPr>
-    <w:proofErr w:type="spellStart"/>
     <w:r>
       <w:rPr>
         <w:rFonts w:ascii="Arial" w:eastAsia="Times New Roman" w:hAnsi="Arial" w:cs="Arial"/>
@@ -4809,7 +4783,6 @@
       </w:rPr>
       <w:t>X</w:t>
     </w:r>
-    <w:proofErr w:type="spellEnd"/>
   </w:p>
   <w:p>
     <w:pPr>
@@ -4885,7 +4858,7 @@
             </wp:anchor>
           </w:drawing>
         </mc:Choice>
-        <mc:Fallback xmlns:cx="http://schemas.microsoft.com/office/drawing/2014/chartex" xmlns:cx1="http://schemas.microsoft.com/office/drawing/2015/9/8/chartex" xmlns:w16se="http://schemas.microsoft.com/office/word/2015/wordml/symex" xmlns:mv="urn:schemas-microsoft-com:mac:vml" xmlns:mo="http://schemas.microsoft.com/office/mac/office/2008/main">
+        <mc:Fallback xmlns:mo="http://schemas.microsoft.com/office/mac/office/2008/main" xmlns:mv="urn:schemas-microsoft-com:mac:vml" xmlns:w16se="http://schemas.microsoft.com/office/word/2015/wordml/symex" xmlns:cx1="http://schemas.microsoft.com/office/drawing/2015/9/8/chartex" xmlns:cx="http://schemas.microsoft.com/office/drawing/2014/chartex">
           <w:pict>
             <v:line w14:anchorId="2DA6BAAD" id="Straight Connector 1" o:spid="_x0000_s1026" style="position:absolute;flip:y;z-index:251661312;visibility:visible;mso-wrap-style:square;mso-width-percent:0;mso-height-percent:0;mso-wrap-distance-left:9pt;mso-wrap-distance-top:0;mso-wrap-distance-right:9pt;mso-wrap-distance-bottom:0;mso-position-horizontal:absolute;mso-position-horizontal-relative:text;mso-position-vertical:absolute;mso-position-vertical-relative:text;mso-width-percent:0;mso-height-percent:0;mso-width-relative:margin;mso-height-relative:margin" from="-5.6pt,13pt" to="493.7pt,13pt" o:gfxdata="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" strokecolor="#3e5c83"/>
           </w:pict>
@@ -4899,47 +4872,7 @@
         <w:sz w:val="20"/>
         <w:szCs w:val="20"/>
       </w:rPr>
-      <w:t xml:space="preserve">45 Nguyen </w:t>
-    </w:r>
-    <w:proofErr w:type="spellStart"/>
-    <w:r>
-      <w:rPr>
-        <w:rFonts w:ascii="Arial" w:eastAsia="Times New Roman" w:hAnsi="Arial" w:cs="Arial"/>
-        <w:color w:val="3D5C83"/>
-        <w:sz w:val="20"/>
-        <w:szCs w:val="20"/>
-      </w:rPr>
-      <w:t>Khac</w:t>
-    </w:r>
-    <w:proofErr w:type="spellEnd"/>
-    <w:r>
-      <w:rPr>
-        <w:rFonts w:ascii="Arial" w:eastAsia="Times New Roman" w:hAnsi="Arial" w:cs="Arial"/>
-        <w:color w:val="3D5C83"/>
-        <w:sz w:val="20"/>
-        <w:szCs w:val="20"/>
-      </w:rPr>
-      <w:t xml:space="preserve"> </w:t>
-    </w:r>
-    <w:proofErr w:type="spellStart"/>
-    <w:r>
-      <w:rPr>
-        <w:rFonts w:ascii="Arial" w:eastAsia="Times New Roman" w:hAnsi="Arial" w:cs="Arial"/>
-        <w:color w:val="3D5C83"/>
-        <w:sz w:val="20"/>
-        <w:szCs w:val="20"/>
-      </w:rPr>
-      <w:t>Nhu</w:t>
-    </w:r>
-    <w:proofErr w:type="spellEnd"/>
-    <w:r>
-      <w:rPr>
-        <w:rFonts w:ascii="Arial" w:eastAsia="Times New Roman" w:hAnsi="Arial" w:cs="Arial"/>
-        <w:color w:val="3D5C83"/>
-        <w:sz w:val="20"/>
-        <w:szCs w:val="20"/>
-      </w:rPr>
-      <w:t xml:space="preserve"> Street, District 1, Ho Chi Minh City, Vietnam.</w:t>
+      <w:t>45 Nguyen Khac Nhu Street, District 1, Ho Chi Minh City, Vietnam.</w:t>
     </w:r>
   </w:p>
   <w:p>
@@ -9233,7 +9166,7 @@
 </file>
 
 <file path=customXml/itemProps1.xml><?xml version="1.0" encoding="utf-8"?>
-<ds:datastoreItem xmlns:ds="http://schemas.openxmlformats.org/officeDocument/2006/customXml" ds:itemID="{2D24CACB-C78E-43D3-9B49-843E8BDA9430}">
+<ds:datastoreItem xmlns:ds="http://schemas.openxmlformats.org/officeDocument/2006/customXml" ds:itemID="{2F60623C-DDFA-4833-A43D-22DD9CBD0F82}">
   <ds:schemaRefs>
     <ds:schemaRef ds:uri="http://schemas.openxmlformats.org/officeDocument/2006/bibliography"/>
   </ds:schemaRefs>

</xml_diff>